<commit_message>
Update Probar Service Worker en offline.docx
actualizacion en doc de omar sobre diagrama general
</commit_message>
<xml_diff>
--- a/group6/Probar Service Worker en offline.docx
+++ b/group6/Probar Service Worker en offline.docx
@@ -22,63 +22,7 @@
           <w:szCs w:val="45"/>
           <w:lang w:eastAsia="es-CR"/>
         </w:rPr>
-        <w:t xml:space="preserve">Probar </w:t>
-      </w:r>
-      <w:proofErr w:type="spellStart"/>
-      <w:r>
-        <w:rPr>
-          <w:rFonts w:ascii="Arial" w:eastAsia="Times New Roman" w:hAnsi="Arial" w:cs="Arial"/>
-          <w:color w:val="000000"/>
-          <w:sz w:val="45"/>
-          <w:szCs w:val="45"/>
-          <w:lang w:eastAsia="es-CR"/>
-        </w:rPr>
-        <w:t>Service</w:t>
-      </w:r>
-      <w:proofErr w:type="spellEnd"/>
-      <w:r>
-        <w:rPr>
-          <w:rFonts w:ascii="Arial" w:eastAsia="Times New Roman" w:hAnsi="Arial" w:cs="Arial"/>
-          <w:color w:val="000000"/>
-          <w:sz w:val="45"/>
-          <w:szCs w:val="45"/>
-          <w:lang w:eastAsia="es-CR"/>
-        </w:rPr>
-        <w:t xml:space="preserve"> </w:t>
-      </w:r>
-      <w:proofErr w:type="spellStart"/>
-      <w:r>
-        <w:rPr>
-          <w:rFonts w:ascii="Arial" w:eastAsia="Times New Roman" w:hAnsi="Arial" w:cs="Arial"/>
-          <w:color w:val="000000"/>
-          <w:sz w:val="45"/>
-          <w:szCs w:val="45"/>
-          <w:lang w:eastAsia="es-CR"/>
-        </w:rPr>
-        <w:t>Worker</w:t>
-      </w:r>
-      <w:proofErr w:type="spellEnd"/>
-      <w:r>
-        <w:rPr>
-          <w:rFonts w:ascii="Arial" w:eastAsia="Times New Roman" w:hAnsi="Arial" w:cs="Arial"/>
-          <w:color w:val="000000"/>
-          <w:sz w:val="45"/>
-          <w:szCs w:val="45"/>
-          <w:lang w:eastAsia="es-CR"/>
-        </w:rPr>
-        <w:t xml:space="preserve"> o</w:t>
-      </w:r>
-      <w:bookmarkStart w:id="0" w:name="_GoBack"/>
-      <w:bookmarkEnd w:id="0"/>
-      <w:r>
-        <w:rPr>
-          <w:rFonts w:ascii="Arial" w:eastAsia="Times New Roman" w:hAnsi="Arial" w:cs="Arial"/>
-          <w:color w:val="000000"/>
-          <w:sz w:val="45"/>
-          <w:szCs w:val="45"/>
-          <w:lang w:eastAsia="es-CR"/>
-        </w:rPr>
-        <w:t>ffline en la computadora</w:t>
+        <w:t>Probar Service Worker offline en la computadora</w:t>
       </w:r>
     </w:p>
     <w:p>
@@ -91,28 +35,7 @@
           <w:lang w:eastAsia="es-CR"/>
         </w:rPr>
         <w:br/>
-      </w:r>
-      <w:proofErr w:type="spellStart"/>
-      <w:r>
-        <w:rPr>
-          <w:rFonts w:ascii="Arial" w:eastAsia="Times New Roman" w:hAnsi="Arial" w:cs="Arial"/>
-          <w:color w:val="333333"/>
-          <w:sz w:val="29"/>
-          <w:szCs w:val="29"/>
-          <w:lang w:eastAsia="es-CR"/>
-        </w:rPr>
-        <w:t>ServiceWorkers</w:t>
-      </w:r>
-      <w:proofErr w:type="spellEnd"/>
-      <w:r>
-        <w:rPr>
-          <w:rFonts w:ascii="Arial" w:eastAsia="Times New Roman" w:hAnsi="Arial" w:cs="Arial"/>
-          <w:color w:val="333333"/>
-          <w:sz w:val="29"/>
-          <w:szCs w:val="29"/>
-          <w:lang w:eastAsia="es-CR"/>
-        </w:rPr>
-        <w:t xml:space="preserve"> solo funciona mediante HTTPS, pero no es necesario subir las páginas a internet para probarlas.</w:t>
+        <w:t>ServiceWorkers solo funciona mediante HTTPS, pero no es necesario subir las páginas a internet para probarlas.</w:t>
       </w:r>
       <w:r>
         <w:rPr>
@@ -165,7 +88,7 @@
           <w:noProof/>
           <w:sz w:val="24"/>
           <w:szCs w:val="24"/>
-          <w:lang w:eastAsia="es-CR"/>
+          <w:lang w:val="es-ES" w:eastAsia="es-ES"/>
         </w:rPr>
         <w:drawing>
           <wp:inline distT="0" distB="0" distL="0" distR="0">
@@ -258,29 +181,7 @@
           <w:lang w:eastAsia="es-CR"/>
         </w:rPr>
         <w:br/>
-        <w:t xml:space="preserve">Para eso podemos valernos de la Herramienta para Desarrolladores de Chrome (Control + </w:t>
-      </w:r>
-      <w:proofErr w:type="spellStart"/>
-      <w:r>
-        <w:rPr>
-          <w:rFonts w:ascii="Arial" w:eastAsia="Times New Roman" w:hAnsi="Arial" w:cs="Arial"/>
-          <w:color w:val="333333"/>
-          <w:sz w:val="29"/>
-          <w:szCs w:val="29"/>
-          <w:lang w:eastAsia="es-CR"/>
-        </w:rPr>
-        <w:t>Shift</w:t>
-      </w:r>
-      <w:proofErr w:type="spellEnd"/>
-      <w:r>
-        <w:rPr>
-          <w:rFonts w:ascii="Arial" w:eastAsia="Times New Roman" w:hAnsi="Arial" w:cs="Arial"/>
-          <w:color w:val="333333"/>
-          <w:sz w:val="29"/>
-          <w:szCs w:val="29"/>
-          <w:lang w:eastAsia="es-CR"/>
-        </w:rPr>
-        <w:t xml:space="preserve"> + J) en su sección Aplicación.</w:t>
+        <w:t>Para eso podemos valernos de la Herramienta para Desarrolladores de Chrome (Control + Shift + J) en su sección Aplicación.</w:t>
       </w:r>
       <w:r>
         <w:rPr>
@@ -302,59 +203,7 @@
           <w:szCs w:val="29"/>
           <w:lang w:eastAsia="es-CR"/>
         </w:rPr>
-        <w:t xml:space="preserve">Comprobar funcionamiento del </w:t>
-      </w:r>
-      <w:proofErr w:type="spellStart"/>
-      <w:r>
-        <w:rPr>
-          <w:rFonts w:ascii="Arial" w:eastAsia="Times New Roman" w:hAnsi="Arial" w:cs="Arial"/>
-          <w:i/>
-          <w:iCs/>
-          <w:color w:val="333333"/>
-          <w:sz w:val="29"/>
-          <w:szCs w:val="29"/>
-          <w:lang w:eastAsia="es-CR"/>
-        </w:rPr>
-        <w:t>Service</w:t>
-      </w:r>
-      <w:proofErr w:type="spellEnd"/>
-      <w:r>
-        <w:rPr>
-          <w:rFonts w:ascii="Arial" w:eastAsia="Times New Roman" w:hAnsi="Arial" w:cs="Arial"/>
-          <w:i/>
-          <w:iCs/>
-          <w:color w:val="333333"/>
-          <w:sz w:val="29"/>
-          <w:szCs w:val="29"/>
-          <w:lang w:eastAsia="es-CR"/>
-        </w:rPr>
-        <w:t xml:space="preserve"> </w:t>
-      </w:r>
-      <w:proofErr w:type="spellStart"/>
-      <w:r>
-        <w:rPr>
-          <w:rFonts w:ascii="Arial" w:eastAsia="Times New Roman" w:hAnsi="Arial" w:cs="Arial"/>
-          <w:i/>
-          <w:iCs/>
-          <w:color w:val="333333"/>
-          <w:sz w:val="29"/>
-          <w:szCs w:val="29"/>
-          <w:lang w:eastAsia="es-CR"/>
-        </w:rPr>
-        <w:t>Worker</w:t>
-      </w:r>
-      <w:proofErr w:type="spellEnd"/>
-      <w:r>
-        <w:rPr>
-          <w:rFonts w:ascii="Arial" w:eastAsia="Times New Roman" w:hAnsi="Arial" w:cs="Arial"/>
-          <w:i/>
-          <w:iCs/>
-          <w:color w:val="333333"/>
-          <w:sz w:val="29"/>
-          <w:szCs w:val="29"/>
-          <w:lang w:eastAsia="es-CR"/>
-        </w:rPr>
-        <w:t xml:space="preserve"> en la Consola de desarrolladores del navegador Google Chrome</w:t>
+        <w:t>Comprobar funcionamiento del Service Worker en la Consola de desarrolladores del navegador Google Chrome</w:t>
       </w:r>
       <w:r>
         <w:rPr>
@@ -372,7 +221,7 @@
           <w:noProof/>
           <w:sz w:val="24"/>
           <w:szCs w:val="24"/>
-          <w:lang w:eastAsia="es-CR"/>
+          <w:lang w:val="es-ES" w:eastAsia="es-ES"/>
         </w:rPr>
         <w:drawing>
           <wp:inline distT="0" distB="0" distL="0" distR="0">
@@ -455,84 +304,18 @@
           <w:lang w:eastAsia="es-CR"/>
         </w:rPr>
         <w:br/>
-        <w:t>Para comprobar cómo se ve realmente una página en un dispositivo sin conexión, en el panel Aplicación, en la barra lateral selecciona "</w:t>
-      </w:r>
-      <w:proofErr w:type="spellStart"/>
-      <w:r>
-        <w:rPr>
-          <w:rFonts w:ascii="Arial" w:eastAsia="Times New Roman" w:hAnsi="Arial" w:cs="Arial"/>
-          <w:color w:val="333333"/>
-          <w:sz w:val="29"/>
-          <w:szCs w:val="29"/>
-          <w:lang w:eastAsia="es-CR"/>
-        </w:rPr>
-        <w:t>Service</w:t>
-      </w:r>
-      <w:proofErr w:type="spellEnd"/>
-      <w:r>
-        <w:rPr>
-          <w:rFonts w:ascii="Arial" w:eastAsia="Times New Roman" w:hAnsi="Arial" w:cs="Arial"/>
-          <w:color w:val="333333"/>
-          <w:sz w:val="29"/>
-          <w:szCs w:val="29"/>
-          <w:lang w:eastAsia="es-CR"/>
-        </w:rPr>
-        <w:t xml:space="preserve"> </w:t>
-      </w:r>
-      <w:proofErr w:type="spellStart"/>
-      <w:r>
-        <w:rPr>
-          <w:rFonts w:ascii="Arial" w:eastAsia="Times New Roman" w:hAnsi="Arial" w:cs="Arial"/>
-          <w:color w:val="333333"/>
-          <w:sz w:val="29"/>
-          <w:szCs w:val="29"/>
-          <w:lang w:eastAsia="es-CR"/>
-        </w:rPr>
-        <w:t>Workers</w:t>
-      </w:r>
-      <w:proofErr w:type="spellEnd"/>
-      <w:r>
-        <w:rPr>
-          <w:rFonts w:ascii="Arial" w:eastAsia="Times New Roman" w:hAnsi="Arial" w:cs="Arial"/>
-          <w:color w:val="333333"/>
-          <w:sz w:val="29"/>
-          <w:szCs w:val="29"/>
-          <w:lang w:eastAsia="es-CR"/>
-        </w:rPr>
-        <w:t>", marca la casilla "Offline" y recarga.</w:t>
-      </w:r>
-      <w:r>
-        <w:rPr>
-          <w:rFonts w:ascii="Arial" w:eastAsia="Times New Roman" w:hAnsi="Arial" w:cs="Arial"/>
-          <w:color w:val="333333"/>
-          <w:sz w:val="29"/>
-          <w:szCs w:val="29"/>
-          <w:lang w:eastAsia="es-CR"/>
-        </w:rPr>
-        <w:br/>
-        <w:t>Para comprobar su validez y los parámetros necesarios, también podemos emplear la extensión para Google Chrome "</w:t>
-      </w:r>
-      <w:proofErr w:type="spellStart"/>
-      <w:r>
-        <w:rPr>
-          <w:rFonts w:ascii="Arial" w:eastAsia="Times New Roman" w:hAnsi="Arial" w:cs="Arial"/>
-          <w:color w:val="333333"/>
-          <w:sz w:val="29"/>
-          <w:szCs w:val="29"/>
-          <w:lang w:eastAsia="es-CR"/>
-        </w:rPr>
-        <w:t>Lighthouse</w:t>
-      </w:r>
-      <w:proofErr w:type="spellEnd"/>
-      <w:r>
-        <w:rPr>
-          <w:rFonts w:ascii="Arial" w:eastAsia="Times New Roman" w:hAnsi="Arial" w:cs="Arial"/>
-          <w:color w:val="333333"/>
-          <w:sz w:val="29"/>
-          <w:szCs w:val="29"/>
-          <w:lang w:eastAsia="es-CR"/>
-        </w:rPr>
-        <w:t>".</w:t>
+        <w:t>Para comprobar cómo se ve realmente una página en un dispositivo sin conexión, en el panel Aplicación, en la barra lateral selecciona "Service Workers", marca la casilla "Offline" y recarga.</w:t>
+      </w:r>
+      <w:r>
+        <w:rPr>
+          <w:rFonts w:ascii="Arial" w:eastAsia="Times New Roman" w:hAnsi="Arial" w:cs="Arial"/>
+          <w:color w:val="333333"/>
+          <w:sz w:val="29"/>
+          <w:szCs w:val="29"/>
+          <w:lang w:eastAsia="es-CR"/>
+        </w:rPr>
+        <w:br/>
+        <w:t>Para comprobar su validez y los parámetros necesarios, también podemos emplear la extensión para Google Chrome "Lighthouse".</w:t>
       </w:r>
       <w:r>
         <w:rPr>
@@ -545,7 +328,6 @@
         <w:br/>
       </w:r>
       <w:hyperlink r:id="rId8" w:tgtFrame="_blank" w:history="1">
-        <w:proofErr w:type="spellStart"/>
         <w:r>
           <w:rPr>
             <w:rFonts w:ascii="Arial" w:eastAsia="Times New Roman" w:hAnsi="Arial" w:cs="Arial"/>
@@ -557,7 +339,6 @@
           </w:rPr>
           <w:t>Lighthouse</w:t>
         </w:r>
-        <w:proofErr w:type="spellEnd"/>
       </w:hyperlink>
       <w:r>
         <w:rPr>
@@ -567,40 +348,118 @@
           <w:szCs w:val="29"/>
           <w:lang w:eastAsia="es-CR"/>
         </w:rPr>
-        <w:t> es una herramienta de Auditoria, con la sección "</w:t>
-      </w:r>
-      <w:proofErr w:type="spellStart"/>
-      <w:r>
-        <w:rPr>
-          <w:rFonts w:ascii="Arial" w:eastAsia="Times New Roman" w:hAnsi="Arial" w:cs="Arial"/>
-          <w:color w:val="333333"/>
-          <w:sz w:val="29"/>
-          <w:szCs w:val="29"/>
-          <w:lang w:eastAsia="es-CR"/>
-        </w:rPr>
-        <w:t>Progressive</w:t>
-      </w:r>
-      <w:proofErr w:type="spellEnd"/>
-      <w:r>
-        <w:rPr>
-          <w:rFonts w:ascii="Arial" w:eastAsia="Times New Roman" w:hAnsi="Arial" w:cs="Arial"/>
-          <w:color w:val="333333"/>
-          <w:sz w:val="29"/>
-          <w:szCs w:val="29"/>
-          <w:lang w:eastAsia="es-CR"/>
-        </w:rPr>
-        <w:t xml:space="preserve"> Web App", creada para probar Aplicaciones Web Progresivas.</w:t>
-      </w:r>
-      <w:r>
-        <w:rPr>
-          <w:rFonts w:ascii="Arial" w:eastAsia="Times New Roman" w:hAnsi="Arial" w:cs="Arial"/>
-          <w:color w:val="333333"/>
-          <w:sz w:val="29"/>
-          <w:szCs w:val="29"/>
-          <w:lang w:eastAsia="es-CR"/>
-        </w:rPr>
-        <w:br/>
-      </w:r>
+        <w:t> es una herramienta de Auditoria, con la sección "Progressive Web App", creada para probar Aplicaciones Web Progresivas.</w:t>
+      </w:r>
+      <w:r>
+        <w:rPr>
+          <w:rFonts w:ascii="Arial" w:eastAsia="Times New Roman" w:hAnsi="Arial" w:cs="Arial"/>
+          <w:color w:val="333333"/>
+          <w:sz w:val="29"/>
+          <w:szCs w:val="29"/>
+          <w:lang w:eastAsia="es-CR"/>
+        </w:rPr>
+        <w:br/>
+      </w:r>
+    </w:p>
+    <w:p/>
+    <w:p>
+      <w:r>
+        <w:t>De pronto este grafico explique mejor el proceso de service worker</w:t>
+      </w:r>
+    </w:p>
+    <w:p>
+      <w:r>
+        <w:rPr>
+          <w:noProof/>
+          <w:lang w:val="es-ES" w:eastAsia="es-ES"/>
+        </w:rPr>
+        <w:drawing>
+          <wp:inline distT="0" distB="0" distL="0" distR="0" wp14:anchorId="7DA8131E" wp14:editId="5AA139A3">
+            <wp:extent cx="5612130" cy="3597275"/>
+            <wp:effectExtent l="0" t="0" r="7620" b="3175"/>
+            <wp:docPr id="3" name="Imagen 3"/>
+            <wp:cNvGraphicFramePr>
+              <a:graphicFrameLocks xmlns:a="http://schemas.openxmlformats.org/drawingml/2006/main" noChangeAspect="1"/>
+            </wp:cNvGraphicFramePr>
+            <a:graphic xmlns:a="http://schemas.openxmlformats.org/drawingml/2006/main">
+              <a:graphicData uri="http://schemas.openxmlformats.org/drawingml/2006/picture">
+                <pic:pic xmlns:pic="http://schemas.openxmlformats.org/drawingml/2006/picture">
+                  <pic:nvPicPr>
+                    <pic:cNvPr id="1" name=""/>
+                    <pic:cNvPicPr/>
+                  </pic:nvPicPr>
+                  <pic:blipFill>
+                    <a:blip r:embed="rId9"/>
+                    <a:stretch>
+                      <a:fillRect/>
+                    </a:stretch>
+                  </pic:blipFill>
+                  <pic:spPr>
+                    <a:xfrm>
+                      <a:off x="0" y="0"/>
+                      <a:ext cx="5612130" cy="3597275"/>
+                    </a:xfrm>
+                    <a:prstGeom prst="rect">
+                      <a:avLst/>
+                    </a:prstGeom>
+                  </pic:spPr>
+                </pic:pic>
+              </a:graphicData>
+            </a:graphic>
+          </wp:inline>
+        </w:drawing>
+      </w:r>
+    </w:p>
+    <w:p>
+      <w:r>
+        <w:rPr>
+          <w:noProof/>
+          <w:lang w:val="es-ES" w:eastAsia="es-ES"/>
+        </w:rPr>
+        <w:lastRenderedPageBreak/>
+        <w:drawing>
+          <wp:inline distT="0" distB="0" distL="0" distR="0" wp14:anchorId="1EC2FFA5" wp14:editId="38D0DC0D">
+            <wp:extent cx="5612130" cy="3364865"/>
+            <wp:effectExtent l="0" t="0" r="7620" b="6985"/>
+            <wp:docPr id="4" name="Imagen 4"/>
+            <wp:cNvGraphicFramePr>
+              <a:graphicFrameLocks xmlns:a="http://schemas.openxmlformats.org/drawingml/2006/main" noChangeAspect="1"/>
+            </wp:cNvGraphicFramePr>
+            <a:graphic xmlns:a="http://schemas.openxmlformats.org/drawingml/2006/main">
+              <a:graphicData uri="http://schemas.openxmlformats.org/drawingml/2006/picture">
+                <pic:pic xmlns:pic="http://schemas.openxmlformats.org/drawingml/2006/picture">
+                  <pic:nvPicPr>
+                    <pic:cNvPr id="1" name=""/>
+                    <pic:cNvPicPr/>
+                  </pic:nvPicPr>
+                  <pic:blipFill>
+                    <a:blip r:embed="rId10"/>
+                    <a:stretch>
+                      <a:fillRect/>
+                    </a:stretch>
+                  </pic:blipFill>
+                  <pic:spPr>
+                    <a:xfrm>
+                      <a:off x="0" y="0"/>
+                      <a:ext cx="5612130" cy="3364865"/>
+                    </a:xfrm>
+                    <a:prstGeom prst="rect">
+                      <a:avLst/>
+                    </a:prstGeom>
+                  </pic:spPr>
+                </pic:pic>
+              </a:graphicData>
+            </a:graphic>
+          </wp:inline>
+        </w:drawing>
+      </w:r>
+    </w:p>
+    <w:p>
+      <w:r>
+        <w:t>Arquitectura de desarrollo</w:t>
+      </w:r>
+      <w:bookmarkStart w:id="0" w:name="_GoBack"/>
+      <w:bookmarkEnd w:id="0"/>
     </w:p>
     <w:sectPr>
       <w:pgSz w:w="12240" w:h="15840"/>

</xml_diff>